<commit_message>
Made changes to Ethics application.
</commit_message>
<xml_diff>
--- a/Dissertation/Research Ethics Application Form.docx
+++ b/Dissertation/Research Ethics Application Form.docx
@@ -183,21 +183,23 @@
         </w:rPr>
         <w:t xml:space="preserve">1) </w:t>
       </w:r>
+      <w:proofErr w:type="gramStart"/>
       <w:r>
         <w:rPr>
           <w:rFonts w:asciiTheme="majorHAnsi" w:hAnsiTheme="majorHAnsi" w:cstheme="majorHAnsi"/>
           <w:b w:val="0"/>
           <w:szCs w:val="22"/>
         </w:rPr>
-        <w:t>declare a project out</w:t>
-      </w:r>
+        <w:t>declare</w:t>
+      </w:r>
+      <w:proofErr w:type="gramEnd"/>
       <w:r>
         <w:rPr>
           <w:rFonts w:asciiTheme="majorHAnsi" w:hAnsiTheme="majorHAnsi" w:cstheme="majorHAnsi"/>
           <w:b w:val="0"/>
           <w:szCs w:val="22"/>
         </w:rPr>
-        <w:t xml:space="preserve"> </w:t>
+        <w:t xml:space="preserve"> a project out</w:t>
       </w:r>
       <w:r>
         <w:rPr>
@@ -205,6 +207,14 @@
           <w:b w:val="0"/>
           <w:szCs w:val="22"/>
         </w:rPr>
+        <w:t xml:space="preserve"> </w:t>
+      </w:r>
+      <w:r>
+        <w:rPr>
+          <w:rFonts w:asciiTheme="majorHAnsi" w:hAnsiTheme="majorHAnsi" w:cstheme="majorHAnsi"/>
+          <w:b w:val="0"/>
+          <w:szCs w:val="22"/>
+        </w:rPr>
         <w:t xml:space="preserve">of scope. The form incorporates a short cut for this. </w:t>
       </w:r>
     </w:p>
@@ -236,13 +246,23 @@
         </w:rPr>
         <w:t xml:space="preserve">2) </w:t>
       </w:r>
+      <w:proofErr w:type="gramStart"/>
       <w:r>
         <w:rPr>
           <w:rFonts w:asciiTheme="majorHAnsi" w:hAnsiTheme="majorHAnsi" w:cstheme="majorHAnsi"/>
           <w:b w:val="0"/>
           <w:szCs w:val="22"/>
         </w:rPr>
-        <w:t xml:space="preserve">provide more detail on ethical considerations. </w:t>
+        <w:t>provide</w:t>
+      </w:r>
+      <w:proofErr w:type="gramEnd"/>
+      <w:r>
+        <w:rPr>
+          <w:rFonts w:asciiTheme="majorHAnsi" w:hAnsiTheme="majorHAnsi" w:cstheme="majorHAnsi"/>
+          <w:b w:val="0"/>
+          <w:szCs w:val="22"/>
+        </w:rPr>
+        <w:t xml:space="preserve"> more detail on ethical considerations. </w:t>
       </w:r>
       <w:r>
         <w:rPr>
@@ -315,12 +335,37 @@
           <w:rFonts w:asciiTheme="majorHAnsi" w:hAnsiTheme="majorHAnsi" w:cstheme="majorHAnsi"/>
         </w:rPr>
       </w:pPr>
+      <w:proofErr w:type="gramStart"/>
       <w:r>
         <w:rPr>
           <w:rFonts w:asciiTheme="majorHAnsi" w:hAnsiTheme="majorHAnsi" w:cstheme="majorHAnsi"/>
           <w:caps w:val="0"/>
         </w:rPr>
-        <w:t>directly involve people in research activities, through their physical participation, eg. interviews, questionnaires, surveys, observational research, requiring the active or passive involvement of a person;</w:t>
+        <w:t>directly</w:t>
+      </w:r>
+      <w:proofErr w:type="gramEnd"/>
+      <w:r>
+        <w:rPr>
+          <w:rFonts w:asciiTheme="majorHAnsi" w:hAnsiTheme="majorHAnsi" w:cstheme="majorHAnsi"/>
+          <w:caps w:val="0"/>
+        </w:rPr>
+        <w:t xml:space="preserve"> involve people in research activities, through their physical participation, </w:t>
+      </w:r>
+      <w:proofErr w:type="spellStart"/>
+      <w:r>
+        <w:rPr>
+          <w:rFonts w:asciiTheme="majorHAnsi" w:hAnsiTheme="majorHAnsi" w:cstheme="majorHAnsi"/>
+          <w:caps w:val="0"/>
+        </w:rPr>
+        <w:t>eg</w:t>
+      </w:r>
+      <w:proofErr w:type="spellEnd"/>
+      <w:r>
+        <w:rPr>
+          <w:rFonts w:asciiTheme="majorHAnsi" w:hAnsiTheme="majorHAnsi" w:cstheme="majorHAnsi"/>
+          <w:caps w:val="0"/>
+        </w:rPr>
+        <w:t>. interviews, questionnaires, surveys, observational research, requiring the active or passive involvement of a person;</w:t>
       </w:r>
     </w:p>
     <w:p>
@@ -365,12 +410,53 @@
           <w:caps w:val="0"/>
         </w:rPr>
       </w:pPr>
+      <w:proofErr w:type="gramStart"/>
       <w:r>
         <w:rPr>
           <w:rFonts w:asciiTheme="majorHAnsi" w:hAnsiTheme="majorHAnsi" w:cstheme="majorHAnsi"/>
           <w:caps w:val="0"/>
         </w:rPr>
-        <w:t>involves people on behalf of others (eg. legal guardians of children and the psychologically or physically impaired and supervisors of people under controlled environments (eg. prisoners, school pupils).</w:t>
+        <w:t>involves</w:t>
+      </w:r>
+      <w:proofErr w:type="gramEnd"/>
+      <w:r>
+        <w:rPr>
+          <w:rFonts w:asciiTheme="majorHAnsi" w:hAnsiTheme="majorHAnsi" w:cstheme="majorHAnsi"/>
+          <w:caps w:val="0"/>
+        </w:rPr>
+        <w:t xml:space="preserve"> people on behalf of others (</w:t>
+      </w:r>
+      <w:proofErr w:type="spellStart"/>
+      <w:r>
+        <w:rPr>
+          <w:rFonts w:asciiTheme="majorHAnsi" w:hAnsiTheme="majorHAnsi" w:cstheme="majorHAnsi"/>
+          <w:caps w:val="0"/>
+        </w:rPr>
+        <w:t>eg</w:t>
+      </w:r>
+      <w:proofErr w:type="spellEnd"/>
+      <w:r>
+        <w:rPr>
+          <w:rFonts w:asciiTheme="majorHAnsi" w:hAnsiTheme="majorHAnsi" w:cstheme="majorHAnsi"/>
+          <w:caps w:val="0"/>
+        </w:rPr>
+        <w:t>. legal guardians of children and the psychologically or physically impaired and supervisors of people under controlled environments (</w:t>
+      </w:r>
+      <w:proofErr w:type="spellStart"/>
+      <w:r>
+        <w:rPr>
+          <w:rFonts w:asciiTheme="majorHAnsi" w:hAnsiTheme="majorHAnsi" w:cstheme="majorHAnsi"/>
+          <w:caps w:val="0"/>
+        </w:rPr>
+        <w:t>eg</w:t>
+      </w:r>
+      <w:proofErr w:type="spellEnd"/>
+      <w:r>
+        <w:rPr>
+          <w:rFonts w:asciiTheme="majorHAnsi" w:hAnsiTheme="majorHAnsi" w:cstheme="majorHAnsi"/>
+          <w:caps w:val="0"/>
+        </w:rPr>
+        <w:t>. prisoners, school pupils).</w:t>
       </w:r>
     </w:p>
     <w:p>
@@ -516,29 +602,32 @@
         </w:rPr>
         <w:t xml:space="preserve">only requires research ethics approval where research takes place, </w:t>
       </w:r>
+      <w:proofErr w:type="spellStart"/>
       <w:r>
         <w:rPr>
           <w:rFonts w:asciiTheme="majorHAnsi" w:hAnsiTheme="majorHAnsi" w:cstheme="majorHAnsi"/>
           <w:b w:val="0"/>
           <w:szCs w:val="22"/>
         </w:rPr>
-        <w:t xml:space="preserve">eg. </w:t>
-      </w:r>
+        <w:t>eg</w:t>
+      </w:r>
+      <w:proofErr w:type="spellEnd"/>
       <w:r>
         <w:rPr>
           <w:rFonts w:asciiTheme="majorHAnsi" w:hAnsiTheme="majorHAnsi" w:cstheme="majorHAnsi"/>
           <w:b w:val="0"/>
           <w:szCs w:val="22"/>
         </w:rPr>
-        <w:t>l</w:t>
-      </w:r>
+        <w:t xml:space="preserve">. </w:t>
+      </w:r>
+      <w:proofErr w:type="gramStart"/>
       <w:r>
         <w:rPr>
           <w:rFonts w:asciiTheme="majorHAnsi" w:hAnsiTheme="majorHAnsi" w:cstheme="majorHAnsi"/>
           <w:b w:val="0"/>
           <w:szCs w:val="22"/>
         </w:rPr>
-        <w:t xml:space="preserve">eading to an identifiable research output, </w:t>
+        <w:t>l</w:t>
       </w:r>
       <w:r>
         <w:rPr>
@@ -546,6 +635,23 @@
           <w:b w:val="0"/>
           <w:szCs w:val="22"/>
         </w:rPr>
+        <w:t>eading</w:t>
+      </w:r>
+      <w:proofErr w:type="gramEnd"/>
+      <w:r>
+        <w:rPr>
+          <w:rFonts w:asciiTheme="majorHAnsi" w:hAnsiTheme="majorHAnsi" w:cstheme="majorHAnsi"/>
+          <w:b w:val="0"/>
+          <w:szCs w:val="22"/>
+        </w:rPr>
+        <w:t xml:space="preserve"> to an identifiable research output, </w:t>
+      </w:r>
+      <w:r>
+        <w:rPr>
+          <w:rFonts w:asciiTheme="majorHAnsi" w:hAnsiTheme="majorHAnsi" w:cstheme="majorHAnsi"/>
+          <w:b w:val="0"/>
+          <w:szCs w:val="22"/>
+        </w:rPr>
         <w:t>and only that specific part of the event where the research is taking place.</w:t>
       </w:r>
     </w:p>
@@ -598,7 +704,25 @@
           <w:b w:val="0"/>
           <w:szCs w:val="22"/>
         </w:rPr>
-        <w:t>ll events (seminars, conference, workshops, etc) should be d</w:t>
+        <w:t xml:space="preserve">ll events (seminars, conference, workshops, </w:t>
+      </w:r>
+      <w:proofErr w:type="spellStart"/>
+      <w:r>
+        <w:rPr>
+          <w:rFonts w:asciiTheme="majorHAnsi" w:hAnsiTheme="majorHAnsi" w:cstheme="majorHAnsi"/>
+          <w:b w:val="0"/>
+          <w:szCs w:val="22"/>
+        </w:rPr>
+        <w:t>etc</w:t>
+      </w:r>
+      <w:proofErr w:type="spellEnd"/>
+      <w:r>
+        <w:rPr>
+          <w:rFonts w:asciiTheme="majorHAnsi" w:hAnsiTheme="majorHAnsi" w:cstheme="majorHAnsi"/>
+          <w:b w:val="0"/>
+          <w:szCs w:val="22"/>
+        </w:rPr>
+        <w:t>) should be d</w:t>
       </w:r>
       <w:r>
         <w:rPr>
@@ -1156,8 +1280,13 @@
               <w:spacing w:after="0"/>
             </w:pPr>
             <w:r>
-              <w:t>Ed Powely</w:t>
-            </w:r>
+              <w:t xml:space="preserve">Ed </w:t>
+            </w:r>
+            <w:proofErr w:type="spellStart"/>
+            <w:r>
+              <w:t>Powely</w:t>
+            </w:r>
+            <w:proofErr w:type="spellEnd"/>
           </w:p>
         </w:tc>
         <w:tc>
@@ -1180,9 +1309,11 @@
               <w:pStyle w:val="Documentbody"/>
               <w:spacing w:after="0"/>
             </w:pPr>
+            <w:proofErr w:type="spellStart"/>
             <w:r>
               <w:t>Superviser</w:t>
             </w:r>
+            <w:proofErr w:type="spellEnd"/>
           </w:p>
         </w:tc>
         <w:tc>
@@ -1456,13 +1587,34 @@
               <w:spacing w:after="0"/>
             </w:pPr>
             <w:r>
-              <w:t xml:space="preserve">Does any part of the project constitute research, ie. </w:t>
-            </w:r>
-            <w:r>
-              <w:t>a process of investigation leading to new insights, effectively shared</w:t>
-            </w:r>
-            <w:r>
-              <w:t xml:space="preserve"> (eg. </w:t>
+              <w:t xml:space="preserve">Does any part of the project constitute research, </w:t>
+            </w:r>
+            <w:proofErr w:type="spellStart"/>
+            <w:r>
+              <w:t>ie</w:t>
+            </w:r>
+            <w:proofErr w:type="spellEnd"/>
+            <w:r>
+              <w:t xml:space="preserve">. </w:t>
+            </w:r>
+            <w:proofErr w:type="gramStart"/>
+            <w:r>
+              <w:t>a</w:t>
+            </w:r>
+            <w:proofErr w:type="gramEnd"/>
+            <w:r>
+              <w:t xml:space="preserve"> process of investigation leading to new insights, effectively shared</w:t>
+            </w:r>
+            <w:r>
+              <w:t xml:space="preserve"> (</w:t>
+            </w:r>
+            <w:proofErr w:type="spellStart"/>
+            <w:r>
+              <w:t>eg</w:t>
+            </w:r>
+            <w:proofErr w:type="spellEnd"/>
+            <w:r>
+              <w:t xml:space="preserve">. </w:t>
             </w:r>
             <w:r>
               <w:t>i</w:t>
@@ -1593,7 +1745,23 @@
               <w:spacing w:after="0"/>
             </w:pPr>
             <w:r>
-              <w:t>Does your research involve participants of any type, ie. humans or animals, directly or indirectly</w:t>
+              <w:t xml:space="preserve">Does your research involve participants of any type, </w:t>
+            </w:r>
+            <w:proofErr w:type="spellStart"/>
+            <w:r>
+              <w:t>ie</w:t>
+            </w:r>
+            <w:proofErr w:type="spellEnd"/>
+            <w:r>
+              <w:t xml:space="preserve">. </w:t>
+            </w:r>
+            <w:proofErr w:type="gramStart"/>
+            <w:r>
+              <w:t>humans</w:t>
+            </w:r>
+            <w:proofErr w:type="gramEnd"/>
+            <w:r>
+              <w:t xml:space="preserve"> or animals, directly or indirectly</w:t>
             </w:r>
             <w:r>
               <w:t>?  Review the questions in Part C as a guide</w:t>
@@ -1980,7 +2148,21 @@
               <w:rPr>
                 <w:i/>
               </w:rPr>
-              <w:t>They have to use a computer. I will ensure that the computers are set up in a way which is non harmful to participants.</w:t>
+              <w:t xml:space="preserve">They have to use a computer. I will ensure that the computers are set up in a way which is </w:t>
+            </w:r>
+            <w:proofErr w:type="spellStart"/>
+            <w:r>
+              <w:rPr>
+                <w:i/>
+              </w:rPr>
+              <w:t>non</w:t>
+            </w:r>
+            <w:proofErr w:type="spellEnd"/>
+            <w:r>
+              <w:rPr>
+                <w:i/>
+              </w:rPr>
+              <w:t xml:space="preserve"> harmful to participants.</w:t>
             </w:r>
           </w:p>
         </w:tc>
@@ -2050,23 +2232,37 @@
               <w:spacing w:after="0"/>
             </w:pPr>
             <w:r>
-              <w:t>I will collect demographic data, specifically age and gender, stored in summary form. This will be anonymous and not tied to any questionnaire data stored.</w:t>
-            </w:r>
-          </w:p>
-          <w:p>
-            <w:pPr>
-              <w:pStyle w:val="Documentbody"/>
-              <w:spacing w:after="0"/>
-            </w:pPr>
-          </w:p>
-          <w:p>
-            <w:pPr>
-              <w:pStyle w:val="Documentbody"/>
-              <w:spacing w:after="0"/>
-            </w:pPr>
-            <w:r>
-              <w:t>Will store data collected locally and transfer using a USB stick.</w:t>
-            </w:r>
+              <w:t xml:space="preserve">I will collect demographic data, specifically age and gender, stored in </w:t>
+            </w:r>
+            <w:r>
+              <w:t>aggregate</w:t>
+            </w:r>
+            <w:r>
+              <w:t xml:space="preserve"> form. This will be anonymous and not tied to any questionnaire data stored.</w:t>
+            </w:r>
+          </w:p>
+          <w:p>
+            <w:pPr>
+              <w:pStyle w:val="Documentbody"/>
+              <w:spacing w:after="0"/>
+            </w:pPr>
+          </w:p>
+          <w:p>
+            <w:pPr>
+              <w:pStyle w:val="Documentbody"/>
+              <w:spacing w:after="0"/>
+            </w:pPr>
+            <w:r>
+              <w:t xml:space="preserve">Will store data collected </w:t>
+            </w:r>
+            <w:r>
+              <w:t xml:space="preserve">and stored securely </w:t>
+            </w:r>
+            <w:r>
+              <w:t>on the university’s file storage system.</w:t>
+            </w:r>
+            <w:bookmarkStart w:id="0" w:name="_GoBack"/>
+            <w:bookmarkEnd w:id="0"/>
           </w:p>
         </w:tc>
       </w:tr>
@@ -2115,7 +2311,23 @@
                 <w:rFonts w:asciiTheme="majorHAnsi" w:hAnsiTheme="majorHAnsi" w:cstheme="majorHAnsi"/>
                 <w:szCs w:val="22"/>
               </w:rPr>
-              <w:t xml:space="preserve"> Eg. does your research raise issues of personal safety for you or others involved in the project, especially if taking place outside working hours or off University premises</w:t>
+              <w:t xml:space="preserve"> </w:t>
+            </w:r>
+            <w:proofErr w:type="spellStart"/>
+            <w:r>
+              <w:rPr>
+                <w:rFonts w:asciiTheme="majorHAnsi" w:hAnsiTheme="majorHAnsi" w:cstheme="majorHAnsi"/>
+                <w:szCs w:val="22"/>
+              </w:rPr>
+              <w:t>Eg</w:t>
+            </w:r>
+            <w:proofErr w:type="spellEnd"/>
+            <w:r>
+              <w:rPr>
+                <w:rFonts w:asciiTheme="majorHAnsi" w:hAnsiTheme="majorHAnsi" w:cstheme="majorHAnsi"/>
+                <w:szCs w:val="22"/>
+              </w:rPr>
+              <w:t>. does your research raise issues of personal safety for you or others involved in the project, especially if taking place outside working hours or off University premises</w:t>
             </w:r>
           </w:p>
           <w:p>
@@ -2204,7 +2416,25 @@
                 <w:sz w:val="22"/>
                 <w:szCs w:val="22"/>
               </w:rPr>
-              <w:t>, eg. does your research involve plants or soil</w:t>
+              <w:t xml:space="preserve">, </w:t>
+            </w:r>
+            <w:proofErr w:type="spellStart"/>
+            <w:r>
+              <w:rPr>
+                <w:rFonts w:asciiTheme="majorHAnsi" w:hAnsiTheme="majorHAnsi" w:cstheme="majorHAnsi"/>
+                <w:sz w:val="22"/>
+                <w:szCs w:val="22"/>
+              </w:rPr>
+              <w:t>eg</w:t>
+            </w:r>
+            <w:proofErr w:type="spellEnd"/>
+            <w:r>
+              <w:rPr>
+                <w:rFonts w:asciiTheme="majorHAnsi" w:hAnsiTheme="majorHAnsi" w:cstheme="majorHAnsi"/>
+                <w:sz w:val="22"/>
+                <w:szCs w:val="22"/>
+              </w:rPr>
+              <w:t>. does your research involve plants or soil</w:t>
             </w:r>
           </w:p>
         </w:tc>
@@ -2381,7 +2611,25 @@
                 <w:sz w:val="22"/>
                 <w:szCs w:val="22"/>
               </w:rPr>
-              <w:t xml:space="preserve"> Financial propriety, protection of commercial rights and reputation are important for you, the University and other third parties (eg. sponsors, participants etc.)</w:t>
+              <w:t xml:space="preserve"> Financial propriety, protection of commercial rights and reputation are important for you, the University and other third parties (</w:t>
+            </w:r>
+            <w:proofErr w:type="spellStart"/>
+            <w:r>
+              <w:rPr>
+                <w:rFonts w:asciiTheme="majorHAnsi" w:hAnsiTheme="majorHAnsi" w:cstheme="majorHAnsi"/>
+                <w:sz w:val="22"/>
+                <w:szCs w:val="22"/>
+              </w:rPr>
+              <w:t>eg</w:t>
+            </w:r>
+            <w:proofErr w:type="spellEnd"/>
+            <w:r>
+              <w:rPr>
+                <w:rFonts w:asciiTheme="majorHAnsi" w:hAnsiTheme="majorHAnsi" w:cstheme="majorHAnsi"/>
+                <w:sz w:val="22"/>
+                <w:szCs w:val="22"/>
+              </w:rPr>
+              <w:t>. sponsors, participants etc.)</w:t>
             </w:r>
           </w:p>
         </w:tc>
@@ -2626,8 +2874,6 @@
             <w:r>
               <w:t xml:space="preserve"> </w:t>
             </w:r>
-            <w:bookmarkStart w:id="0" w:name="_GoBack"/>
-            <w:bookmarkEnd w:id="0"/>
           </w:p>
           <w:p>
             <w:pPr>
@@ -3210,7 +3456,7 @@
         <w:szCs w:val="22"/>
         <w:lang w:val="en-US"/>
       </w:rPr>
-      <w:t>4</w:t>
+      <w:t>3</w:t>
     </w:r>
     <w:r>
       <w:rPr>
@@ -3366,7 +3612,7 @@
                       <a:effectLst/>
                       <a:extLst>
                         <a:ext uri="{C572A759-6A51-4108-AA02-DFA0A04FC94B}">
-                          <ma14:wrappingTextBoxFlag xmlns:ma14="http://schemas.microsoft.com/office/mac/drawingml/2011/main" xmlns:w="http://schemas.openxmlformats.org/wordprocessingml/2006/main" xmlns:w10="urn:schemas-microsoft-com:office:word" xmlns:v="urn:schemas-microsoft-com:vml" xmlns:o="urn:schemas-microsoft-com:office:office" xmlns:mv="urn:schemas-microsoft-com:mac:vml" xmlns:mo="http://schemas.microsoft.com/office/mac/office/2008/main" xmlns=""/>
+                          <ma14:wrappingTextBoxFlag xmlns="" xmlns:mo="http://schemas.microsoft.com/office/mac/office/2008/main" xmlns:mv="urn:schemas-microsoft-com:mac:vml" xmlns:o="urn:schemas-microsoft-com:office:office" xmlns:v="urn:schemas-microsoft-com:vml" xmlns:w10="urn:schemas-microsoft-com:office:word" xmlns:w="http://schemas.openxmlformats.org/wordprocessingml/2006/main" xmlns:ma14="http://schemas.microsoft.com/office/mac/drawingml/2011/main"/>
                         </a:ext>
                       </a:extLst>
                     </wps:spPr>
@@ -3487,7 +3733,7 @@
                                   <pic:cNvPicPr/>
                                 </pic:nvPicPr>
                                 <pic:blipFill>
-                                  <a:blip r:embed="rId1">
+                                  <a:blip r:embed="rId2">
                                     <a:extLst>
                                       <a:ext uri="{28A0092B-C50C-407E-A947-70E740481C1C}">
                                         <a14:useLocalDpi xmlns:a14="http://schemas.microsoft.com/office/drawing/2010/main" val="0"/>
@@ -6800,6 +7046,11 @@
 </file>
 
 <file path=customXml/item1.xml><?xml version="1.0" encoding="utf-8"?>
+<?mso-contentType ?>
+<spe:Receivers xmlns:spe="http://schemas.microsoft.com/sharepoint/events"/>
+</file>
+
+<file path=customXml/item2.xml><?xml version="1.0" encoding="utf-8"?>
 <ct:contentTypeSchema xmlns:ct="http://schemas.microsoft.com/office/2006/metadata/contentType" xmlns:ma="http://schemas.microsoft.com/office/2006/metadata/properties/metaAttributes" ct:_="" ma:_="" ma:contentTypeName="Blank Form" ma:contentTypeID="0x010100B67483BA6CCA534A962130CE4E010E220C00B5AE395459097F46AEC718072B33AF2C" ma:contentTypeVersion="49" ma:contentTypeDescription="" ma:contentTypeScope="" ma:versionID="075715e50aac138bbb76082b9e01985a">
   <xsd:schema xmlns:xsd="http://www.w3.org/2001/XMLSchema" xmlns:xs="http://www.w3.org/2001/XMLSchema" xmlns:p="http://schemas.microsoft.com/office/2006/metadata/properties" targetNamespace="http://schemas.microsoft.com/office/2006/metadata/properties" ma:root="true" ma:fieldsID="40542ff7b8796f528fb5bee7b959d2f8">
     <xsd:element name="properties">
@@ -6913,14 +7164,13 @@
 </ct:contentTypeSchema>
 </file>
 
-<file path=customXml/item2.xml><?xml version="1.0" encoding="utf-8"?>
-<?mso-contentType ?>
-<spe:Receivers xmlns:spe="http://schemas.microsoft.com/sharepoint/events"/>
-</file>
-
 <file path=customXml/item3.xml><?xml version="1.0" encoding="utf-8"?>
 <?mso-contentType ?>
-<SharedContentType xmlns="Microsoft.SharePoint.Taxonomy.ContentTypeSync" SourceId="c77291d1-ad8b-45b0-85be-c6c178795513" ContentTypeId="0x010100B67483BA6CCA534A962130CE4E010E220C" PreviousValue="false"/>
+<FormTemplates xmlns="http://schemas.microsoft.com/sharepoint/v3/contenttype/forms">
+  <Display>DocumentLibraryForm</Display>
+  <Edit>DocumentLibraryForm</Edit>
+  <New>DocumentLibraryForm</New>
+</FormTemplates>
 </file>
 
 <file path=customXml/item4.xml><?xml version="1.0" encoding="utf-8"?>
@@ -6931,11 +7181,7 @@
 
 <file path=customXml/item5.xml><?xml version="1.0" encoding="utf-8"?>
 <?mso-contentType ?>
-<FormTemplates xmlns="http://schemas.microsoft.com/sharepoint/v3/contenttype/forms">
-  <Display>DocumentLibraryForm</Display>
-  <Edit>DocumentLibraryForm</Edit>
-  <New>DocumentLibraryForm</New>
-</FormTemplates>
+<SharedContentType xmlns="Microsoft.SharePoint.Taxonomy.ContentTypeSync" SourceId="c77291d1-ad8b-45b0-85be-c6c178795513" ContentTypeId="0x010100B67483BA6CCA534A962130CE4E010E220C" PreviousValue="false"/>
 </file>
 
 <file path=customXml/item6.xml><?xml version="1.0" encoding="utf-8"?>
@@ -6943,6 +7189,14 @@
 </file>
 
 <file path=customXml/itemProps1.xml><?xml version="1.0" encoding="utf-8"?>
+<ds:datastoreItem xmlns:ds="http://schemas.openxmlformats.org/officeDocument/2006/customXml" ds:itemID="{617B54C2-4B8C-4A70-8003-B1C187C4851C}">
+  <ds:schemaRefs>
+    <ds:schemaRef ds:uri="http://schemas.microsoft.com/sharepoint/events"/>
+  </ds:schemaRefs>
+</ds:datastoreItem>
+</file>
+
+<file path=customXml/itemProps2.xml><?xml version="1.0" encoding="utf-8"?>
 <ds:datastoreItem xmlns:ds="http://schemas.openxmlformats.org/officeDocument/2006/customXml" ds:itemID="{62884E30-6249-43AF-8DE5-EC74B9123D07}">
   <ds:schemaRefs>
     <ds:schemaRef ds:uri="http://schemas.microsoft.com/office/2006/metadata/contentType"/>
@@ -6958,18 +7212,10 @@
 </ds:datastoreItem>
 </file>
 
-<file path=customXml/itemProps2.xml><?xml version="1.0" encoding="utf-8"?>
-<ds:datastoreItem xmlns:ds="http://schemas.openxmlformats.org/officeDocument/2006/customXml" ds:itemID="{617B54C2-4B8C-4A70-8003-B1C187C4851C}">
+<file path=customXml/itemProps3.xml><?xml version="1.0" encoding="utf-8"?>
+<ds:datastoreItem xmlns:ds="http://schemas.openxmlformats.org/officeDocument/2006/customXml" ds:itemID="{11CED1F2-CC05-452D-AB30-BB40EAA13B90}">
   <ds:schemaRefs>
-    <ds:schemaRef ds:uri="http://schemas.microsoft.com/sharepoint/events"/>
-  </ds:schemaRefs>
-</ds:datastoreItem>
-</file>
-
-<file path=customXml/itemProps3.xml><?xml version="1.0" encoding="utf-8"?>
-<ds:datastoreItem xmlns:ds="http://schemas.openxmlformats.org/officeDocument/2006/customXml" ds:itemID="{18CCFCB5-77D7-416D-8D4F-F2A25C361943}">
-  <ds:schemaRefs>
-    <ds:schemaRef ds:uri="Microsoft.SharePoint.Taxonomy.ContentTypeSync"/>
+    <ds:schemaRef ds:uri="http://schemas.microsoft.com/sharepoint/v3/contenttype/forms"/>
   </ds:schemaRefs>
 </ds:datastoreItem>
 </file>
@@ -6984,15 +7230,15 @@
 </file>
 
 <file path=customXml/itemProps5.xml><?xml version="1.0" encoding="utf-8"?>
-<ds:datastoreItem xmlns:ds="http://schemas.openxmlformats.org/officeDocument/2006/customXml" ds:itemID="{11CED1F2-CC05-452D-AB30-BB40EAA13B90}">
+<ds:datastoreItem xmlns:ds="http://schemas.openxmlformats.org/officeDocument/2006/customXml" ds:itemID="{18CCFCB5-77D7-416D-8D4F-F2A25C361943}">
   <ds:schemaRefs>
-    <ds:schemaRef ds:uri="http://schemas.microsoft.com/sharepoint/v3/contenttype/forms"/>
+    <ds:schemaRef ds:uri="Microsoft.SharePoint.Taxonomy.ContentTypeSync"/>
   </ds:schemaRefs>
 </ds:datastoreItem>
 </file>
 
 <file path=customXml/itemProps6.xml><?xml version="1.0" encoding="utf-8"?>
-<ds:datastoreItem xmlns:ds="http://schemas.openxmlformats.org/officeDocument/2006/customXml" ds:itemID="{CEB5B46F-86CC-407A-9957-9FEAADD353A7}">
+<ds:datastoreItem xmlns:ds="http://schemas.openxmlformats.org/officeDocument/2006/customXml" ds:itemID="{907F9DD2-06E0-4F42-824A-E4FA211788C1}">
   <ds:schemaRefs>
     <ds:schemaRef ds:uri="http://schemas.openxmlformats.org/officeDocument/2006/bibliography"/>
   </ds:schemaRefs>

</xml_diff>